<commit_message>
Update 3. InnoDB double write原理.docx
</commit_message>
<xml_diff>
--- a/23.MySQL源码分析/InnoDB/3. InnoDB double write原理.docx
+++ b/23.MySQL源码分析/InnoDB/3. InnoDB double write原理.docx
@@ -198,7 +198,22 @@
           <w:rFonts w:hint="eastAsia"/>
           <w:lang w:val="en-US" w:eastAsia="zh-CN"/>
         </w:rPr>
-        <w:t>一个数据页的大小是16K，假设在把内存中的脏页写到数据库的时候，写了2K突然掉电，也就是说前2K数据是新的，后14K是旧的，那么磁盘数据库这个数据页就是不完整的，是一个坏掉的数据页。redo只能加上旧、校检完整的数据页恢复一个脏块，不能修复坏掉的数据页，所以这个数据就丢失了，可能会造成数据不一致，所以需要double write。</w:t>
+        <w:t>一个数据页的大小是16K，假设在把内存中的脏页写到数据库的时候，写了2K突然掉电，也就是说前2K数据是新的，后14K是旧的，那么磁盘数据库这个数据页就是不完整的，是一个坏掉的数据页。即</w:t>
+      </w:r>
+      <w:r>
+        <w:rPr>
+          <w:rFonts w:hint="eastAsia"/>
+          <w:color w:val="FF0000"/>
+          <w:lang w:val="en-US" w:eastAsia="zh-CN"/>
+        </w:rPr>
+        <w:t>InnoDB的page刷到磁盘上要写4个操作系统block，在极端情况下(比如断电)不一定能保证4个块的写入原子性</w:t>
+      </w:r>
+      <w:r>
+        <w:rPr>
+          <w:rFonts w:hint="eastAsia"/>
+          <w:lang w:val="en-US" w:eastAsia="zh-CN"/>
+        </w:rPr>
+        <w:t>。redo只能加上旧、校检完整的数据页恢复一个脏块，不能修复坏掉的数据页，所以这个数据就丢失了，可能会造成数据不一致，所以需要double write。</w:t>
       </w:r>
     </w:p>
     <w:p>
@@ -207,15 +222,19 @@
         <w:jc w:val="both"/>
         <w:rPr>
           <w:rFonts w:hint="eastAsia"/>
-          <w:lang w:val="en-US" w:eastAsia="zh-CN"/>
-        </w:rPr>
-      </w:pPr>
-      <w:r>
-        <w:rPr>
-          <w:rFonts w:hint="eastAsia"/>
-          <w:lang w:val="en-US" w:eastAsia="zh-CN"/>
-        </w:rPr>
-        <w:t>当数据库正在从内存想磁盘写一个数据页是，数据库宕机，从而导致这个页只写了部分数据，这就是部分写失效，它会导致数据丢失。这时是无法通过重做日志恢复的，因为重做日志记录的是对页的物理修改，如果页本身已经损坏，重做日志也无能为力。</w:t>
+          <w:b/>
+          <w:bCs/>
+          <w:lang w:val="en-US" w:eastAsia="zh-CN"/>
+        </w:rPr>
+      </w:pPr>
+      <w:r>
+        <w:rPr>
+          <w:rFonts w:hint="eastAsia"/>
+          <w:b/>
+          <w:bCs/>
+          <w:lang w:val="en-US" w:eastAsia="zh-CN"/>
+        </w:rPr>
+        <w:t>说明：</w:t>
       </w:r>
     </w:p>
     <w:p>
@@ -230,37 +249,121 @@
       <w:r>
         <w:rPr>
           <w:rFonts w:hint="eastAsia"/>
-          <w:lang w:val="en-US" w:eastAsia="zh-CN"/>
-        </w:rPr>
-        <w:t>Doublewrite（两次写）提高innodb的可靠性，用来</w:t>
-      </w:r>
-      <w:r>
-        <w:rPr>
-          <w:rFonts w:hint="eastAsia"/>
           <w:color w:val="FF0000"/>
           <w:lang w:val="en-US" w:eastAsia="zh-CN"/>
         </w:rPr>
-        <w:t>解决部分写失败(partial page write页断裂)</w:t>
-      </w:r>
-      <w:r>
-        <w:rPr>
-          <w:rFonts w:hint="eastAsia"/>
-          <w:lang w:val="en-US" w:eastAsia="zh-CN"/>
-        </w:rPr>
-        <w:t>。</w:t>
-      </w:r>
-    </w:p>
-    <w:p>
-      <w:pPr>
-        <w:ind w:firstLine="420" w:firstLineChars="0"/>
-        <w:jc w:val="both"/>
-        <w:rPr>
-          <w:rFonts w:hint="eastAsia"/>
-          <w:lang w:val="en-US" w:eastAsia="zh-CN"/>
-        </w:rPr>
-      </w:pPr>
+        <w:t>InnoDB的redo日志格式它是逻辑的</w:t>
+      </w:r>
+      <w:r>
+        <w:rPr>
+          <w:rFonts w:hint="eastAsia"/>
+          <w:lang w:val="en-US" w:eastAsia="zh-CN"/>
+        </w:rPr>
+        <w:t>(即：一个redo记录内容只包含指定的space_id，page_no，page_offset和数据内容，在真正应用的时候才会将redo内容转换为对应的数据页记录),所以在执行redo时候如果那个页面本身就是break page，</w:t>
+      </w:r>
       <w:bookmarkStart w:id="0" w:name="_GoBack"/>
       <w:bookmarkEnd w:id="0"/>
+      <w:r>
+        <w:rPr>
+          <w:rFonts w:hint="eastAsia"/>
+          <w:lang w:val="en-US" w:eastAsia="zh-CN"/>
+        </w:rPr>
+        <w:t>那么使用redo恢复的数据肯定也是错误的。</w:t>
+      </w:r>
+    </w:p>
+    <w:p>
+      <w:pPr>
+        <w:ind w:firstLine="420" w:firstLineChars="0"/>
+        <w:jc w:val="both"/>
+        <w:rPr>
+          <w:rFonts w:hint="eastAsia"/>
+          <w:lang w:val="en-US" w:eastAsia="zh-CN"/>
+        </w:rPr>
+      </w:pPr>
+      <w:r>
+        <w:rPr>
+          <w:rFonts w:hint="eastAsia"/>
+          <w:lang w:val="en-US" w:eastAsia="zh-CN"/>
+        </w:rPr>
+        <w:t>所以InnoDB为了保证page是正确的，使用了double write功能，保证page是完整的。</w:t>
+      </w:r>
+    </w:p>
+    <w:p>
+      <w:pPr>
+        <w:ind w:firstLine="420" w:firstLineChars="0"/>
+        <w:jc w:val="both"/>
+        <w:rPr>
+          <w:rFonts w:hint="eastAsia"/>
+          <w:lang w:val="en-US" w:eastAsia="zh-CN"/>
+        </w:rPr>
+      </w:pPr>
+    </w:p>
+    <w:p>
+      <w:pPr>
+        <w:ind w:firstLine="420" w:firstLineChars="0"/>
+        <w:jc w:val="both"/>
+        <w:rPr>
+          <w:rFonts w:hint="eastAsia"/>
+          <w:lang w:val="en-US" w:eastAsia="zh-CN"/>
+        </w:rPr>
+      </w:pPr>
+      <w:r>
+        <w:rPr>
+          <w:rFonts w:hint="eastAsia"/>
+          <w:color w:val="FF0000"/>
+          <w:lang w:val="en-US" w:eastAsia="zh-CN"/>
+        </w:rPr>
+        <w:t>当数据库正在从内存想磁盘写一个数据页时，数据库宕机，从而导致这个页只写了部分数据，这就是部分写失效（partial write），它会导致数据丢失</w:t>
+      </w:r>
+      <w:r>
+        <w:rPr>
+          <w:rFonts w:hint="eastAsia"/>
+          <w:lang w:val="en-US" w:eastAsia="zh-CN"/>
+        </w:rPr>
+        <w:t>。这时是无法通过重做日志恢复的，因为重做日志记录的是对页的物理修改，如果页本身已经损坏，重做日志也无能为力。</w:t>
+      </w:r>
+    </w:p>
+    <w:p>
+      <w:pPr>
+        <w:ind w:firstLine="420" w:firstLineChars="0"/>
+        <w:jc w:val="both"/>
+        <w:rPr>
+          <w:rFonts w:hint="eastAsia"/>
+          <w:lang w:val="en-US" w:eastAsia="zh-CN"/>
+        </w:rPr>
+      </w:pPr>
+      <w:r>
+        <w:rPr>
+          <w:rFonts w:hint="eastAsia"/>
+          <w:lang w:val="en-US" w:eastAsia="zh-CN"/>
+        </w:rPr>
+        <w:t>Doublewrite（两次写）提高innodb的可靠性，用来</w:t>
+      </w:r>
+      <w:r>
+        <w:rPr>
+          <w:rFonts w:hint="eastAsia"/>
+          <w:color w:val="FF0000"/>
+          <w:lang w:val="en-US" w:eastAsia="zh-CN"/>
+        </w:rPr>
+        <w:t>解决部分写失败(partial page write页断裂)</w:t>
+      </w:r>
+      <w:r>
+        <w:rPr>
+          <w:rFonts w:hint="eastAsia"/>
+          <w:lang w:val="en-US" w:eastAsia="zh-CN"/>
+        </w:rPr>
+        <w:t>。</w:t>
+      </w:r>
+    </w:p>
+    <w:p>
+      <w:pPr>
+        <w:ind w:firstLine="420" w:firstLineChars="0"/>
+        <w:jc w:val="both"/>
+        <w:rPr>
+          <w:rFonts w:hint="eastAsia"/>
+          <w:lang w:val="en-US" w:eastAsia="zh-CN"/>
+        </w:rPr>
+      </w:pPr>
     </w:p>
     <w:p>
       <w:pPr>
@@ -623,12 +726,16 @@
         <w:jc w:val="both"/>
         <w:rPr>
           <w:rFonts w:hint="eastAsia"/>
-          <w:lang w:val="en-US" w:eastAsia="zh-CN"/>
-        </w:rPr>
-      </w:pPr>
-      <w:r>
-        <w:rPr>
-          <w:rFonts w:hint="eastAsia"/>
+          <w:b/>
+          <w:bCs/>
+          <w:lang w:val="en-US" w:eastAsia="zh-CN"/>
+        </w:rPr>
+      </w:pPr>
+      <w:r>
+        <w:rPr>
+          <w:rFonts w:hint="eastAsia"/>
+          <w:b/>
+          <w:bCs/>
           <w:lang w:val="en-US" w:eastAsia="zh-CN"/>
         </w:rPr>
         <w:t>Q：为什么log write不需要doublewrite的支持？</w:t>
@@ -1370,7 +1477,7 @@
     <w:lsdException w:unhideWhenUsed="0" w:uiPriority="0" w:semiHidden="0" w:name="HTML Sample"/>
     <w:lsdException w:unhideWhenUsed="0" w:uiPriority="0" w:semiHidden="0" w:name="HTML Typewriter"/>
     <w:lsdException w:unhideWhenUsed="0" w:uiPriority="0" w:semiHidden="0" w:name="HTML Variable"/>
-    <w:lsdException w:unhideWhenUsed="0" w:uiPriority="0" w:name="Normal Table"/>
+    <w:lsdException w:qFormat="1" w:unhideWhenUsed="0" w:uiPriority="0" w:name="Normal Table"/>
     <w:lsdException w:unhideWhenUsed="0" w:uiPriority="0" w:semiHidden="0" w:name="annotation subject"/>
     <w:lsdException w:unhideWhenUsed="0" w:uiPriority="0" w:semiHidden="0" w:name="Table Simple 1"/>
     <w:lsdException w:unhideWhenUsed="0" w:uiPriority="0" w:semiHidden="0" w:name="Table Simple 2"/>
@@ -1614,6 +1721,7 @@
   <w:style w:type="table" w:default="1" w:styleId="7">
     <w:name w:val="Normal Table"/>
     <w:semiHidden/>
+    <w:qFormat/>
     <w:uiPriority w:val="0"/>
     <w:tblPr>
       <w:tblLayout w:type="fixed"/>
@@ -1628,6 +1736,7 @@
   <w:style w:type="paragraph" w:customStyle="1" w:styleId="8">
     <w:name w:val="标题6"/>
     <w:basedOn w:val="5"/>
+    <w:qFormat/>
     <w:uiPriority w:val="0"/>
     <w:pPr>
       <w:spacing w:line="360" w:lineRule="auto"/>

</xml_diff>